<commit_message>
fixed bugs with parentheses and improved some checks
</commit_message>
<xml_diff>
--- a/Examples/Lectures/∨e example 1.docx
+++ b/Examples/Lectures/∨e example 1.docx
@@ -27,7 +27,7 @@
           <w:rtl/>
           <w:lang w:bidi="he-IL"/>
         </w:rPr>
-        <w:t xml:space="preserve"> q→r⊢p∨q→q∨r</w:t>
+        <w:t xml:space="preserve"> (p∨q)∨r⊢p∨(q∨r)</w:t>
       </w:r>
       <w:r>
         <w:rPr>
@@ -227,7 +227,7 @@
                 <w:rtl/>
                 <w:lang w:bidi="he-IL"/>
               </w:rPr>
-              <w:t>q→r</w:t>
+              <w:t>(p∨q)∨r</w:t>
             </w:r>
           </w:p>
         </w:tc>
@@ -591,7 +591,7 @@
                 <w:rtl/>
                 <w:lang w:bidi="he-IL"/>
               </w:rPr>
-              <w:t>p∨r</w:t>
+              <w:t>p∨(q∨r)</w:t>
             </w:r>
           </w:p>
         </w:tc>
@@ -865,47 +865,27 @@
                 <w:rtl/>
                 <w:lang w:bidi="he-IL"/>
               </w:rPr>
-              <w:t>r</w:t>
-            </w:r>
-          </w:p>
-        </w:tc>
-        <w:tc>
-          <w:tcPr>
-            <w:tcW w:w="2310" w:type="auto"/>
-          </w:tcPr>
-          <w:p>
-            <w:pPr>
-              <w:rPr>
-                <w:rtl/>
-                <w:lang w:bidi="he-IL"/>
-              </w:rPr>
-            </w:pPr>
-            <w:r>
-              <w:rPr>
-                <w:rtl/>
-                <w:lang w:bidi="he-IL"/>
-              </w:rPr>
-              <w:t>MP</w:t>
-            </w:r>
-          </w:p>
-        </w:tc>
-        <w:tc>
-          <w:tcPr>
-            <w:tcW w:w="2310" w:type="auto"/>
-          </w:tcPr>
-          <w:p>
-            <w:pPr>
-              <w:rPr>
-                <w:rtl/>
-                <w:lang w:bidi="he-IL"/>
-              </w:rPr>
-            </w:pPr>
-            <w:r>
-              <w:rPr>
-                <w:rtl/>
-                <w:lang w:bidi="he-IL"/>
-              </w:rPr>
-              <w:t>1</w:t>
+              <w:t>q∨r</w:t>
+            </w:r>
+          </w:p>
+        </w:tc>
+        <w:tc>
+          <w:tcPr>
+            <w:tcW w:w="2310" w:type="auto"/>
+          </w:tcPr>
+          <w:p>
+            <w:pPr>
+              <w:rPr>
+                <w:rtl/>
+                <w:lang w:bidi="he-IL"/>
+              </w:rPr>
+            </w:pPr>
+            <w:r>
+              <w:rPr>
+                <w:rtl/>
+                <w:lang w:bidi="he-IL"/>
+              </w:rPr>
+              <w:t>∨i1</w:t>
             </w:r>
           </w:p>
         </w:tc>
@@ -927,6 +907,19 @@
               </w:rPr>
               <w:t>5</w:t>
             </w:r>
+          </w:p>
+        </w:tc>
+        <w:tc>
+          <w:tcPr>
+            <w:tcW w:w="2310" w:type="auto"/>
+          </w:tcPr>
+          <w:p>
+            <w:pPr>
+              <w:rPr>
+                <w:rtl/>
+                <w:lang w:bidi="he-IL"/>
+              </w:rPr>
+            </w:pPr>
           </w:p>
         </w:tc>
         <w:tc>
@@ -983,7 +976,7 @@
                 <w:rtl/>
                 <w:lang w:bidi="he-IL"/>
               </w:rPr>
-              <w:t>p∨r</w:t>
+              <w:t>p∨(q∨r)</w:t>
             </w:r>
           </w:p>
         </w:tc>
@@ -1087,21 +1080,120 @@
         <w:tc>
           <w:tcPr>
             <w:tcW w:w="2310" w:type="auto"/>
-            <w:gridSpan w:val="6"/>
-          </w:tcPr>
-          <w:p>
-            <w:pPr>
-              <w:rPr>
-                <w:rtl/>
-                <w:lang w:bidi="he-IL"/>
-              </w:rPr>
-            </w:pPr>
-            <w:r>
-              <w:rPr>
-                <w:rtl/>
-                <w:lang w:bidi="he-IL"/>
-              </w:rPr>
-              <w:t xml:space="preserve">                  └--------------------------------------------------------------------------------------------------------------┘</w:t>
+          </w:tcPr>
+          <w:p>
+            <w:pPr>
+              <w:rPr>
+                <w:rtl/>
+                <w:lang w:bidi="he-IL"/>
+              </w:rPr>
+            </w:pPr>
+            <w:r>
+              <w:rPr>
+                <w:rtl/>
+                <w:lang w:bidi="he-IL"/>
+              </w:rPr>
+              <w:t>8</w:t>
+            </w:r>
+          </w:p>
+        </w:tc>
+        <w:tc>
+          <w:tcPr>
+            <w:tcW w:w="2310" w:type="auto"/>
+          </w:tcPr>
+          <w:p>
+            <w:pPr>
+              <w:rPr>
+                <w:rtl/>
+                <w:lang w:bidi="he-IL"/>
+              </w:rPr>
+            </w:pPr>
+            <w:r>
+              <w:rPr>
+                <w:rtl/>
+                <w:lang w:bidi="he-IL"/>
+              </w:rPr>
+              <w:t>p∨(q∨r)</w:t>
+            </w:r>
+          </w:p>
+        </w:tc>
+        <w:tc>
+          <w:tcPr>
+            <w:tcW w:w="2310" w:type="auto"/>
+          </w:tcPr>
+          <w:p>
+            <w:pPr>
+              <w:rPr>
+                <w:rtl/>
+                <w:lang w:bidi="he-IL"/>
+              </w:rPr>
+            </w:pPr>
+            <w:r>
+              <w:rPr>
+                <w:rtl/>
+                <w:lang w:bidi="he-IL"/>
+              </w:rPr>
+              <w:t>∨e</w:t>
+            </w:r>
+          </w:p>
+        </w:tc>
+        <w:tc>
+          <w:tcPr>
+            <w:tcW w:w="2310" w:type="auto"/>
+          </w:tcPr>
+          <w:p>
+            <w:pPr>
+              <w:rPr>
+                <w:rtl/>
+                <w:lang w:bidi="he-IL"/>
+              </w:rPr>
+            </w:pPr>
+            <w:r>
+              <w:rPr>
+                <w:rtl/>
+                <w:lang w:bidi="he-IL"/>
+              </w:rPr>
+              <w:t>2</w:t>
+            </w:r>
+          </w:p>
+        </w:tc>
+        <w:tc>
+          <w:tcPr>
+            <w:tcW w:w="2310" w:type="auto"/>
+          </w:tcPr>
+          <w:p>
+            <w:pPr>
+              <w:rPr>
+                <w:rtl/>
+                <w:lang w:bidi="he-IL"/>
+              </w:rPr>
+            </w:pPr>
+            <w:r>
+              <w:rPr>
+                <w:rtl/>
+                <w:lang w:bidi="he-IL"/>
+              </w:rPr>
+              <w:t>3-4</w:t>
+            </w:r>
+          </w:p>
+        </w:tc>
+        <w:tc>
+          <w:tcPr>
+            <w:tcW w:w="2310" w:type="auto"/>
+          </w:tcPr>
+          <w:p>
+            <w:pPr>
+              <w:rPr>
+                <w:rtl/>
+                <w:lang w:bidi="he-IL"/>
+              </w:rPr>
+            </w:pPr>
+            <w:r>
+              <w:rPr>
+                <w:rtl/>
+                <w:lang w:bidi="he-IL"/>
+              </w:rPr>
+              <w:t>5-7</w:t>
             </w:r>
           </w:p>
         </w:tc>
@@ -1113,40 +1205,451 @@
         <w:tc>
           <w:tcPr>
             <w:tcW w:w="2310" w:type="auto"/>
-          </w:tcPr>
-          <w:p>
-            <w:pPr>
-              <w:rPr>
-                <w:rtl/>
-                <w:lang w:bidi="he-IL"/>
-              </w:rPr>
-            </w:pPr>
-            <w:r>
-              <w:rPr>
-                <w:rtl/>
-                <w:lang w:bidi="he-IL"/>
-              </w:rPr>
-              <w:t>8</w:t>
-            </w:r>
-          </w:p>
-        </w:tc>
-        <w:tc>
-          <w:tcPr>
-            <w:tcW w:w="2310" w:type="auto"/>
-          </w:tcPr>
-          <w:p>
-            <w:pPr>
-              <w:rPr>
-                <w:rtl/>
-                <w:lang w:bidi="he-IL"/>
-              </w:rPr>
-            </w:pPr>
-            <w:r>
-              <w:rPr>
-                <w:rtl/>
-                <w:lang w:bidi="he-IL"/>
-              </w:rPr>
-              <w:t>p∨r</w:t>
+            <w:gridSpan w:val="6"/>
+          </w:tcPr>
+          <w:p>
+            <w:pPr>
+              <w:rPr>
+                <w:rtl/>
+                <w:lang w:bidi="he-IL"/>
+              </w:rPr>
+            </w:pPr>
+            <w:r>
+              <w:rPr>
+                <w:rtl/>
+                <w:lang w:bidi="he-IL"/>
+              </w:rPr>
+              <w:t xml:space="preserve">                  └--------------------------------------------------------------------------------------------------------------┘</w:t>
+            </w:r>
+          </w:p>
+        </w:tc>
+      </w:tr>
+      <w:tr>
+        <w:trPr>
+          <w:jc w:val="center"/>
+        </w:trPr>
+        <w:tc>
+          <w:tcPr>
+            <w:tcW w:w="2310" w:type="auto"/>
+            <w:gridSpan w:val="6"/>
+          </w:tcPr>
+          <w:p>
+            <w:pPr>
+              <w:rPr>
+                <w:rtl/>
+                <w:lang w:bidi="he-IL"/>
+              </w:rPr>
+            </w:pPr>
+            <w:r>
+              <w:rPr>
+                <w:rtl/>
+                <w:lang w:bidi="he-IL"/>
+              </w:rPr>
+              <w:t xml:space="preserve">                  ┌---------------------------------------------------------------------------------------------------------</w:t>
+            </w:r>
+            <w:r>
+              <w:rPr>
+                <w:rtl/>
+                <w:lang w:bidi="he-IL"/>
+              </w:rPr>
+              <w:t>-----┐</w:t>
+            </w:r>
+          </w:p>
+        </w:tc>
+      </w:tr>
+      <w:tr>
+        <w:trPr>
+          <w:jc w:val="center"/>
+        </w:trPr>
+        <w:tc>
+          <w:tcPr>
+            <w:tcW w:w="2310" w:type="auto"/>
+          </w:tcPr>
+          <w:p>
+            <w:pPr>
+              <w:rPr>
+                <w:rtl/>
+                <w:lang w:bidi="he-IL"/>
+              </w:rPr>
+            </w:pPr>
+            <w:r>
+              <w:rPr>
+                <w:rtl/>
+                <w:lang w:bidi="he-IL"/>
+              </w:rPr>
+              <w:t>9</w:t>
+            </w:r>
+          </w:p>
+        </w:tc>
+        <w:tc>
+          <w:tcPr>
+            <w:tcW w:w="2310" w:type="auto"/>
+          </w:tcPr>
+          <w:p>
+            <w:pPr>
+              <w:rPr>
+                <w:rtl/>
+                <w:lang w:bidi="he-IL"/>
+              </w:rPr>
+            </w:pPr>
+            <w:r>
+              <w:rPr>
+                <w:rtl/>
+                <w:lang w:bidi="he-IL"/>
+              </w:rPr>
+              <w:t>r</w:t>
+            </w:r>
+          </w:p>
+        </w:tc>
+        <w:tc>
+          <w:tcPr>
+            <w:tcW w:w="2310" w:type="auto"/>
+          </w:tcPr>
+          <w:p>
+            <w:pPr>
+              <w:rPr>
+                <w:rtl/>
+                <w:lang w:bidi="he-IL"/>
+              </w:rPr>
+            </w:pPr>
+            <w:r>
+              <w:rPr>
+                <w:rtl/>
+                <w:lang w:bidi="he-IL"/>
+              </w:rPr>
+              <w:t>Assumption</w:t>
+            </w:r>
+          </w:p>
+        </w:tc>
+        <w:tc>
+          <w:tcPr>
+            <w:tcW w:w="2310" w:type="auto"/>
+          </w:tcPr>
+          <w:p>
+            <w:pPr>
+              <w:rPr>
+                <w:rtl/>
+                <w:lang w:bidi="he-IL"/>
+              </w:rPr>
+            </w:pPr>
+          </w:p>
+        </w:tc>
+        <w:tc>
+          <w:tcPr>
+            <w:tcW w:w="2310" w:type="auto"/>
+          </w:tcPr>
+          <w:p>
+            <w:pPr>
+              <w:rPr>
+                <w:rtl/>
+                <w:lang w:bidi="he-IL"/>
+              </w:rPr>
+            </w:pPr>
+          </w:p>
+        </w:tc>
+        <w:tc>
+          <w:tcPr>
+            <w:tcW w:w="2310" w:type="auto"/>
+          </w:tcPr>
+          <w:p>
+            <w:pPr>
+              <w:rPr>
+                <w:rtl/>
+                <w:lang w:bidi="he-IL"/>
+              </w:rPr>
+            </w:pPr>
+          </w:p>
+        </w:tc>
+      </w:tr>
+      <w:tr>
+        <w:trPr>
+          <w:jc w:val="center"/>
+        </w:trPr>
+        <w:tc>
+          <w:tcPr>
+            <w:tcW w:w="2310" w:type="auto"/>
+          </w:tcPr>
+          <w:p>
+            <w:pPr>
+              <w:rPr>
+                <w:rtl/>
+                <w:lang w:bidi="he-IL"/>
+              </w:rPr>
+            </w:pPr>
+            <w:r>
+              <w:rPr>
+                <w:rtl/>
+                <w:lang w:bidi="he-IL"/>
+              </w:rPr>
+              <w:t>10</w:t>
+            </w:r>
+          </w:p>
+        </w:tc>
+        <w:tc>
+          <w:tcPr>
+            <w:tcW w:w="2310" w:type="auto"/>
+          </w:tcPr>
+          <w:p>
+            <w:pPr>
+              <w:rPr>
+                <w:rtl/>
+                <w:lang w:bidi="he-IL"/>
+              </w:rPr>
+            </w:pPr>
+            <w:r>
+              <w:rPr>
+                <w:rtl/>
+                <w:lang w:bidi="he-IL"/>
+              </w:rPr>
+              <w:t>q∨r</w:t>
+            </w:r>
+          </w:p>
+        </w:tc>
+        <w:tc>
+          <w:tcPr>
+            <w:tcW w:w="2310" w:type="auto"/>
+          </w:tcPr>
+          <w:p>
+            <w:pPr>
+              <w:rPr>
+                <w:rtl/>
+                <w:lang w:bidi="he-IL"/>
+              </w:rPr>
+            </w:pPr>
+            <w:r>
+              <w:rPr>
+                <w:rtl/>
+                <w:lang w:bidi="he-IL"/>
+              </w:rPr>
+              <w:t>∨i2</w:t>
+            </w:r>
+          </w:p>
+        </w:tc>
+        <w:tc>
+          <w:tcPr>
+            <w:tcW w:w="2310" w:type="auto"/>
+          </w:tcPr>
+          <w:p>
+            <w:pPr>
+              <w:rPr>
+                <w:rtl/>
+                <w:lang w:bidi="he-IL"/>
+              </w:rPr>
+            </w:pPr>
+            <w:r>
+              <w:rPr>
+                <w:rtl/>
+                <w:lang w:bidi="he-IL"/>
+              </w:rPr>
+              <w:t>9</w:t>
+            </w:r>
+          </w:p>
+        </w:tc>
+        <w:tc>
+          <w:tcPr>
+            <w:tcW w:w="2310" w:type="auto"/>
+          </w:tcPr>
+          <w:p>
+            <w:pPr>
+              <w:rPr>
+                <w:rtl/>
+                <w:lang w:bidi="he-IL"/>
+              </w:rPr>
+            </w:pPr>
+          </w:p>
+        </w:tc>
+        <w:tc>
+          <w:tcPr>
+            <w:tcW w:w="2310" w:type="auto"/>
+          </w:tcPr>
+          <w:p>
+            <w:pPr>
+              <w:rPr>
+                <w:rtl/>
+                <w:lang w:bidi="he-IL"/>
+              </w:rPr>
+            </w:pPr>
+          </w:p>
+        </w:tc>
+      </w:tr>
+      <w:tr>
+        <w:trPr>
+          <w:jc w:val="center"/>
+        </w:trPr>
+        <w:tc>
+          <w:tcPr>
+            <w:tcW w:w="2310" w:type="auto"/>
+          </w:tcPr>
+          <w:p>
+            <w:pPr>
+              <w:rPr>
+                <w:rtl/>
+                <w:lang w:bidi="he-IL"/>
+              </w:rPr>
+            </w:pPr>
+            <w:r>
+              <w:rPr>
+                <w:rtl/>
+                <w:lang w:bidi="he-IL"/>
+              </w:rPr>
+              <w:t>11</w:t>
+            </w:r>
+          </w:p>
+        </w:tc>
+        <w:tc>
+          <w:tcPr>
+            <w:tcW w:w="2310" w:type="auto"/>
+          </w:tcPr>
+          <w:p>
+            <w:pPr>
+              <w:rPr>
+                <w:rtl/>
+                <w:lang w:bidi="he-IL"/>
+              </w:rPr>
+            </w:pPr>
+            <w:r>
+              <w:rPr>
+                <w:rtl/>
+                <w:lang w:bidi="he-IL"/>
+              </w:rPr>
+              <w:t>p∨(q∨r)</w:t>
+            </w:r>
+          </w:p>
+        </w:tc>
+        <w:tc>
+          <w:tcPr>
+            <w:tcW w:w="2310" w:type="auto"/>
+          </w:tcPr>
+          <w:p>
+            <w:pPr>
+              <w:rPr>
+                <w:rtl/>
+                <w:lang w:bidi="he-IL"/>
+              </w:rPr>
+            </w:pPr>
+            <w:r>
+              <w:rPr>
+                <w:rtl/>
+                <w:lang w:bidi="he-IL"/>
+              </w:rPr>
+              <w:t>∨i2</w:t>
+            </w:r>
+          </w:p>
+        </w:tc>
+        <w:tc>
+          <w:tcPr>
+            <w:tcW w:w="2310" w:type="auto"/>
+          </w:tcPr>
+          <w:p>
+            <w:pPr>
+              <w:rPr>
+                <w:rtl/>
+                <w:lang w:bidi="he-IL"/>
+              </w:rPr>
+            </w:pPr>
+            <w:r>
+              <w:rPr>
+                <w:rtl/>
+                <w:lang w:bidi="he-IL"/>
+              </w:rPr>
+              <w:t>10</w:t>
+            </w:r>
+          </w:p>
+        </w:tc>
+        <w:tc>
+          <w:tcPr>
+            <w:tcW w:w="2310" w:type="auto"/>
+          </w:tcPr>
+          <w:p>
+            <w:pPr>
+              <w:rPr>
+                <w:rtl/>
+                <w:lang w:bidi="he-IL"/>
+              </w:rPr>
+            </w:pPr>
+          </w:p>
+        </w:tc>
+        <w:tc>
+          <w:tcPr>
+            <w:tcW w:w="2310" w:type="auto"/>
+          </w:tcPr>
+          <w:p>
+            <w:pPr>
+              <w:rPr>
+                <w:rtl/>
+                <w:lang w:bidi="he-IL"/>
+              </w:rPr>
+            </w:pPr>
+          </w:p>
+        </w:tc>
+      </w:tr>
+      <w:tr>
+        <w:trPr>
+          <w:jc w:val="center"/>
+        </w:trPr>
+        <w:tc>
+          <w:tcPr>
+            <w:tcW w:w="2310" w:type="auto"/>
+            <w:gridSpan w:val="6"/>
+          </w:tcPr>
+          <w:p>
+            <w:pPr>
+              <w:rPr>
+                <w:rtl/>
+                <w:lang w:bidi="he-IL"/>
+              </w:rPr>
+            </w:pPr>
+            <w:r>
+              <w:rPr>
+                <w:rtl/>
+                <w:lang w:bidi="he-IL"/>
+              </w:rPr>
+              <w:t xml:space="preserve">                  └--------------------------------------------------------------------------------------------------------------┘</w:t>
+            </w:r>
+          </w:p>
+        </w:tc>
+      </w:tr>
+      <w:tr>
+        <w:trPr>
+          <w:jc w:val="center"/>
+        </w:trPr>
+        <w:tc>
+          <w:tcPr>
+            <w:tcW w:w="2310" w:type="auto"/>
+          </w:tcPr>
+          <w:p>
+            <w:pPr>
+              <w:rPr>
+                <w:rtl/>
+                <w:lang w:bidi="he-IL"/>
+              </w:rPr>
+            </w:pPr>
+            <w:r>
+              <w:rPr>
+                <w:rtl/>
+                <w:lang w:bidi="he-IL"/>
+              </w:rPr>
+              <w:t>12</w:t>
+            </w:r>
+          </w:p>
+        </w:tc>
+        <w:tc>
+          <w:tcPr>
+            <w:tcW w:w="2310" w:type="auto"/>
+          </w:tcPr>
+          <w:p>
+            <w:pPr>
+              <w:rPr>
+                <w:rtl/>
+                <w:lang w:bidi="he-IL"/>
+              </w:rPr>
+            </w:pPr>
+            <w:r>
+              <w:rPr>
+                <w:rtl/>
+                <w:lang w:bidi="he-IL"/>
+              </w:rPr>
+              <w:t>p∨(q∨r)</w:t>
             </w:r>
           </w:p>
         </w:tc>
@@ -1186,47 +1689,47 @@
                 <w:rtl/>
                 <w:lang w:bidi="he-IL"/>
               </w:rPr>
-              <w:t>2</w:t>
-            </w:r>
-          </w:p>
-        </w:tc>
-        <w:tc>
-          <w:tcPr>
-            <w:tcW w:w="2310" w:type="auto"/>
-          </w:tcPr>
-          <w:p>
-            <w:pPr>
-              <w:rPr>
-                <w:rtl/>
-                <w:lang w:bidi="he-IL"/>
-              </w:rPr>
-            </w:pPr>
-            <w:r>
-              <w:rPr>
-                <w:rtl/>
-                <w:lang w:bidi="he-IL"/>
-              </w:rPr>
-              <w:t>3-4</w:t>
-            </w:r>
-          </w:p>
-        </w:tc>
-        <w:tc>
-          <w:tcPr>
-            <w:tcW w:w="2310" w:type="auto"/>
-          </w:tcPr>
-          <w:p>
-            <w:pPr>
-              <w:rPr>
-                <w:rtl/>
-                <w:lang w:bidi="he-IL"/>
-              </w:rPr>
-            </w:pPr>
-            <w:r>
-              <w:rPr>
-                <w:rtl/>
-                <w:lang w:bidi="he-IL"/>
-              </w:rPr>
-              <w:t>5-7</w:t>
+              <w:t>1</w:t>
+            </w:r>
+          </w:p>
+        </w:tc>
+        <w:tc>
+          <w:tcPr>
+            <w:tcW w:w="2310" w:type="auto"/>
+          </w:tcPr>
+          <w:p>
+            <w:pPr>
+              <w:rPr>
+                <w:rtl/>
+                <w:lang w:bidi="he-IL"/>
+              </w:rPr>
+            </w:pPr>
+            <w:r>
+              <w:rPr>
+                <w:rtl/>
+                <w:lang w:bidi="he-IL"/>
+              </w:rPr>
+              <w:t>2-8</w:t>
+            </w:r>
+          </w:p>
+        </w:tc>
+        <w:tc>
+          <w:tcPr>
+            <w:tcW w:w="2310" w:type="auto"/>
+          </w:tcPr>
+          <w:p>
+            <w:pPr>
+              <w:rPr>
+                <w:rtl/>
+                <w:lang w:bidi="he-IL"/>
+              </w:rPr>
+            </w:pPr>
+            <w:r>
+              <w:rPr>
+                <w:rtl/>
+                <w:lang w:bidi="he-IL"/>
+              </w:rPr>
+              <w:t>9-11</w:t>
             </w:r>
           </w:p>
         </w:tc>

</xml_diff>